<commit_message>
added page numbers to CV; grammar correction
</commit_message>
<xml_diff>
--- a/app/cv/Francisco_Benedict_CV.docx
+++ b/app/cv/Francisco_Benedict_CV.docx
@@ -592,7 +592,25 @@
           <w:sz w:val="22"/>
           <w:szCs w:val="22"/>
         </w:rPr>
-        <w:t>possess a consistent approach to working with the ability to assimilate information quickly and always willing to learn and improve on existing experience and skills to benefit relevant environment or project.</w:t>
+        <w:t>possess</w:t>
+      </w:r>
+      <w:r>
+        <w:rPr>
+          <w:rFonts w:asciiTheme="minorHAnsi" w:hAnsiTheme="minorHAnsi" w:cs="Arial"/>
+          <w:color w:val="808282"/>
+          <w:sz w:val="22"/>
+          <w:szCs w:val="22"/>
+        </w:rPr>
+        <w:t>es</w:t>
+      </w:r>
+      <w:r>
+        <w:rPr>
+          <w:rFonts w:asciiTheme="minorHAnsi" w:hAnsiTheme="minorHAnsi" w:cs="Arial"/>
+          <w:color w:val="808282"/>
+          <w:sz w:val="22"/>
+          <w:szCs w:val="22"/>
+        </w:rPr>
+        <w:t xml:space="preserve"> a consistent approach to working with the ability to assimilate information quickly and always willing to learn and improve on existing experience and skills to benefit relevant environment or project.</w:t>
       </w:r>
     </w:p>
     <w:p>
@@ -2720,7 +2738,18 @@
           <w:szCs w:val="22"/>
         </w:rPr>
         <w:tab/>
-        <w:t>www.github.com/franciscobenedict</w:t>
+        <w:t>www.github.com/francisco</w:t>
+      </w:r>
+      <w:bookmarkStart w:id="0" w:name="_GoBack"/>
+      <w:bookmarkEnd w:id="0"/>
+      <w:r>
+        <w:rPr>
+          <w:rFonts w:asciiTheme="minorHAnsi" w:hAnsiTheme="minorHAnsi"/>
+          <w:color w:val="808282"/>
+          <w:sz w:val="22"/>
+          <w:szCs w:val="22"/>
+        </w:rPr>
+        <w:t>benedict</w:t>
       </w:r>
     </w:p>
     <w:tbl>
@@ -5045,6 +5074,7 @@
                 <w:sz w:val="22"/>
                 <w:szCs w:val="22"/>
               </w:rPr>
+              <w:lastRenderedPageBreak/>
               <w:t>Website:</w:t>
             </w:r>
           </w:p>
@@ -8411,6 +8441,7 @@
                 <w:sz w:val="22"/>
                 <w:szCs w:val="22"/>
               </w:rPr>
+              <w:lastRenderedPageBreak/>
               <w:t>June 2015 – Aug 2016</w:t>
             </w:r>
           </w:p>
@@ -11990,6 +12021,7 @@
                 <w:sz w:val="22"/>
                 <w:szCs w:val="22"/>
               </w:rPr>
+              <w:lastRenderedPageBreak/>
               <w:t>Website:</w:t>
             </w:r>
           </w:p>
@@ -12025,16 +12057,7 @@
                 <w:sz w:val="22"/>
                 <w:szCs w:val="22"/>
               </w:rPr>
-              <w:t>w</w:t>
-            </w:r>
-            <w:r>
-              <w:rPr>
-                <w:rFonts w:asciiTheme="minorHAnsi" w:hAnsiTheme="minorHAnsi"/>
-                <w:color w:val="808282"/>
-                <w:sz w:val="22"/>
-                <w:szCs w:val="22"/>
-              </w:rPr>
-              <w:t>ww.latam.discovery.com</w:t>
+              <w:t>www.latam.discovery.com</w:t>
             </w:r>
           </w:p>
           <w:p>
@@ -15038,7 +15061,17 @@
                 <w:sz w:val="22"/>
                 <w:szCs w:val="22"/>
               </w:rPr>
-              <w:t xml:space="preserve"> was two-fold; primarily development of the website and secondarily, information architecture for the </w:t>
+              <w:t xml:space="preserve"> was two-fold; primarily development of the </w:t>
+            </w:r>
+            <w:r>
+              <w:rPr>
+                <w:rFonts w:asciiTheme="minorHAnsi" w:hAnsiTheme="minorHAnsi"/>
+                <w:color w:val="808080" w:themeColor="background1" w:themeShade="80"/>
+                <w:sz w:val="22"/>
+                <w:szCs w:val="22"/>
+              </w:rPr>
+              <w:lastRenderedPageBreak/>
+              <w:t xml:space="preserve">website and secondarily, information architecture for the </w:t>
             </w:r>
             <w:proofErr w:type="spellStart"/>
             <w:r>
@@ -15092,6 +15125,7 @@
                 <w:sz w:val="22"/>
                 <w:szCs w:val="22"/>
               </w:rPr>
+              <w:lastRenderedPageBreak/>
               <w:t>Website:</w:t>
             </w:r>
           </w:p>
@@ -18777,6 +18811,7 @@
                 <w:sz w:val="22"/>
                 <w:szCs w:val="22"/>
               </w:rPr>
+              <w:lastRenderedPageBreak/>
               <w:t>Responsibilities:</w:t>
             </w:r>
           </w:p>
@@ -19753,22 +19788,7 @@
                                         <w14:bevel/>
                                       </w14:textOutline>
                                     </w:rPr>
-                                    <w:t xml:space="preserve">Adobe </w:t>
-                                  </w:r>
-                                  <w:r>
-                                    <w:rPr>
-                                      <w:rFonts w:asciiTheme="minorHAnsi" w:hAnsiTheme="minorHAnsi"/>
-                                      <w:color w:val="808282"/>
-                                      <w:sz w:val="22"/>
-                                      <w:szCs w:val="22"/>
-                                      <w:lang w:val="en-US"/>
-                                      <w14:textOutline w14:w="9525" w14:cap="rnd" w14:cmpd="sng" w14:algn="ctr">
-                                        <w14:noFill/>
-                                        <w14:prstDash w14:val="solid"/>
-                                        <w14:bevel/>
-                                      </w14:textOutline>
-                                    </w:rPr>
-                                    <w:t>Photoshop</w:t>
+                                    <w:t>Adobe Photoshop</w:t>
                                   </w:r>
                                 </w:p>
                               </w:txbxContent>
@@ -19822,22 +19842,7 @@
                                   <w14:bevel/>
                                 </w14:textOutline>
                               </w:rPr>
-                              <w:t xml:space="preserve">Adobe </w:t>
-                            </w:r>
-                            <w:r>
-                              <w:rPr>
-                                <w:rFonts w:asciiTheme="minorHAnsi" w:hAnsiTheme="minorHAnsi"/>
-                                <w:color w:val="808282"/>
-                                <w:sz w:val="22"/>
-                                <w:szCs w:val="22"/>
-                                <w:lang w:val="en-US"/>
-                                <w14:textOutline w14:w="9525" w14:cap="rnd" w14:cmpd="sng" w14:algn="ctr">
-                                  <w14:noFill/>
-                                  <w14:prstDash w14:val="solid"/>
-                                  <w14:bevel/>
-                                </w14:textOutline>
-                              </w:rPr>
-                              <w:t>Photoshop</w:t>
+                              <w:t>Adobe Photoshop</w:t>
                             </w:r>
                           </w:p>
                         </w:txbxContent>
@@ -21149,6 +21154,7 @@
                 <w:sz w:val="22"/>
                 <w:szCs w:val="22"/>
               </w:rPr>
+              <w:lastRenderedPageBreak/>
               <w:t>Jun 2010 – July 2012</w:t>
             </w:r>
           </w:p>
@@ -23743,6 +23749,7 @@
                 <w:sz w:val="22"/>
                 <w:szCs w:val="22"/>
               </w:rPr>
+              <w:lastRenderedPageBreak/>
               <w:t>Designed websites so that they are optimised for search engines (SEO best practices followed).</w:t>
             </w:r>
           </w:p>
@@ -23873,7 +23880,6 @@
           <w:szCs w:val="28"/>
         </w:rPr>
       </w:pPr>
-      <w:bookmarkStart w:id="0" w:name="_GoBack"/>
       <w:r>
         <w:rPr>
           <w:rFonts w:asciiTheme="minorHAnsi" w:hAnsiTheme="minorHAnsi"/>
@@ -23883,10 +23889,10 @@
           <w:sz w:val="28"/>
           <w:szCs w:val="28"/>
         </w:rPr>
+        <w:lastRenderedPageBreak/>
         <w:t>QUALIFICATION &amp; EDUCATION</w:t>
       </w:r>
     </w:p>
-    <w:bookmarkEnd w:id="0"/>
     <w:p>
       <w:pPr>
         <w:rPr>
@@ -24622,7 +24628,8 @@
     </w:p>
     <w:sectPr>
       <w:headerReference w:type="default" r:id="rId8"/>
-      <w:footerReference w:type="default" r:id="rId9"/>
+      <w:footerReference w:type="even" r:id="rId9"/>
+      <w:footerReference w:type="default" r:id="rId10"/>
       <w:pgSz w:w="11900" w:h="16840"/>
       <w:pgMar w:top="2025" w:right="1440" w:bottom="1396" w:left="1440" w:header="720" w:footer="504" w:gutter="0"/>
       <w:cols w:space="720"/>
@@ -24653,6 +24660,107 @@
 
 <file path=word/footer1.xml><?xml version="1.0" encoding="utf-8"?>
 <w:ftr xmlns:wpc="http://schemas.microsoft.com/office/word/2010/wordprocessingCanvas" xmlns:mo="http://schemas.microsoft.com/office/mac/office/2008/main" xmlns:mc="http://schemas.openxmlformats.org/markup-compatibility/2006" xmlns:mv="urn:schemas-microsoft-com:mac:vml" xmlns:o="urn:schemas-microsoft-com:office:office" xmlns:r="http://schemas.openxmlformats.org/officeDocument/2006/relationships" xmlns:m="http://schemas.openxmlformats.org/officeDocument/2006/math" xmlns:v="urn:schemas-microsoft-com:vml" xmlns:wp14="http://schemas.microsoft.com/office/word/2010/wordprocessingDrawing" xmlns:wp="http://schemas.openxmlformats.org/drawingml/2006/wordprocessingDrawing" xmlns:w10="urn:schemas-microsoft-com:office:word" xmlns:w="http://schemas.openxmlformats.org/wordprocessingml/2006/main" xmlns:w14="http://schemas.microsoft.com/office/word/2010/wordml" xmlns:w15="http://schemas.microsoft.com/office/word/2012/wordml" xmlns:wpg="http://schemas.microsoft.com/office/word/2010/wordprocessingGroup" xmlns:wpi="http://schemas.microsoft.com/office/word/2010/wordprocessingInk" xmlns:wne="http://schemas.microsoft.com/office/word/2006/wordml" xmlns:wps="http://schemas.microsoft.com/office/word/2010/wordprocessingShape" mc:Ignorable="w14 w15 wp14">
+  <w:p>
+    <w:pPr>
+      <w:pStyle w:val="Footer"/>
+      <w:framePr w:wrap="none" w:vAnchor="text" w:hAnchor="margin" w:xAlign="center" w:y="1"/>
+      <w:rPr>
+        <w:rStyle w:val="PageNumber"/>
+      </w:rPr>
+    </w:pPr>
+    <w:r>
+      <w:rPr>
+        <w:rStyle w:val="PageNumber"/>
+      </w:rPr>
+      <w:fldChar w:fldCharType="begin"/>
+    </w:r>
+    <w:r>
+      <w:rPr>
+        <w:rStyle w:val="PageNumber"/>
+      </w:rPr>
+      <w:instrText xml:space="preserve">PAGE  </w:instrText>
+    </w:r>
+    <w:r>
+      <w:rPr>
+        <w:rStyle w:val="PageNumber"/>
+      </w:rPr>
+      <w:fldChar w:fldCharType="end"/>
+    </w:r>
+  </w:p>
+  <w:p>
+    <w:pPr>
+      <w:pStyle w:val="Footer"/>
+    </w:pPr>
+  </w:p>
+</w:ftr>
+</file>
+
+<file path=word/footer2.xml><?xml version="1.0" encoding="utf-8"?>
+<w:ftr xmlns:wpc="http://schemas.microsoft.com/office/word/2010/wordprocessingCanvas" xmlns:mo="http://schemas.microsoft.com/office/mac/office/2008/main" xmlns:mc="http://schemas.openxmlformats.org/markup-compatibility/2006" xmlns:mv="urn:schemas-microsoft-com:mac:vml" xmlns:o="urn:schemas-microsoft-com:office:office" xmlns:r="http://schemas.openxmlformats.org/officeDocument/2006/relationships" xmlns:m="http://schemas.openxmlformats.org/officeDocument/2006/math" xmlns:v="urn:schemas-microsoft-com:vml" xmlns:wp14="http://schemas.microsoft.com/office/word/2010/wordprocessingDrawing" xmlns:wp="http://schemas.openxmlformats.org/drawingml/2006/wordprocessingDrawing" xmlns:w10="urn:schemas-microsoft-com:office:word" xmlns:w="http://schemas.openxmlformats.org/wordprocessingml/2006/main" xmlns:w14="http://schemas.microsoft.com/office/word/2010/wordml" xmlns:w15="http://schemas.microsoft.com/office/word/2012/wordml" xmlns:wpg="http://schemas.microsoft.com/office/word/2010/wordprocessingGroup" xmlns:wpi="http://schemas.microsoft.com/office/word/2010/wordprocessingInk" xmlns:wne="http://schemas.microsoft.com/office/word/2006/wordml" xmlns:wps="http://schemas.microsoft.com/office/word/2010/wordprocessingShape" mc:Ignorable="w14 w15 wp14">
+  <w:p>
+    <w:pPr>
+      <w:pStyle w:val="Footer"/>
+      <w:framePr w:wrap="none" w:vAnchor="text" w:hAnchor="page" w:x="10337" w:y="218"/>
+      <w:rPr>
+        <w:rStyle w:val="PageNumber"/>
+        <w:rFonts w:asciiTheme="minorHAnsi" w:hAnsiTheme="minorHAnsi"/>
+        <w:color w:val="808282"/>
+        <w:sz w:val="16"/>
+        <w:szCs w:val="16"/>
+      </w:rPr>
+    </w:pPr>
+    <w:r>
+      <w:rPr>
+        <w:rStyle w:val="PageNumber"/>
+        <w:rFonts w:asciiTheme="minorHAnsi" w:hAnsiTheme="minorHAnsi"/>
+        <w:color w:val="808282"/>
+        <w:sz w:val="16"/>
+        <w:szCs w:val="16"/>
+      </w:rPr>
+      <w:fldChar w:fldCharType="begin"/>
+    </w:r>
+    <w:r>
+      <w:rPr>
+        <w:rStyle w:val="PageNumber"/>
+        <w:rFonts w:asciiTheme="minorHAnsi" w:hAnsiTheme="minorHAnsi"/>
+        <w:color w:val="808282"/>
+        <w:sz w:val="16"/>
+        <w:szCs w:val="16"/>
+      </w:rPr>
+      <w:instrText xml:space="preserve">PAGE  </w:instrText>
+    </w:r>
+    <w:r>
+      <w:rPr>
+        <w:rStyle w:val="PageNumber"/>
+        <w:rFonts w:asciiTheme="minorHAnsi" w:hAnsiTheme="minorHAnsi"/>
+        <w:color w:val="808282"/>
+        <w:sz w:val="16"/>
+        <w:szCs w:val="16"/>
+      </w:rPr>
+      <w:fldChar w:fldCharType="separate"/>
+    </w:r>
+    <w:r>
+      <w:rPr>
+        <w:rStyle w:val="PageNumber"/>
+        <w:rFonts w:asciiTheme="minorHAnsi" w:hAnsiTheme="minorHAnsi"/>
+        <w:noProof/>
+        <w:color w:val="808282"/>
+        <w:sz w:val="16"/>
+        <w:szCs w:val="16"/>
+      </w:rPr>
+      <w:t>2</w:t>
+    </w:r>
+    <w:r>
+      <w:rPr>
+        <w:rStyle w:val="PageNumber"/>
+        <w:rFonts w:asciiTheme="minorHAnsi" w:hAnsiTheme="minorHAnsi"/>
+        <w:color w:val="808282"/>
+        <w:sz w:val="16"/>
+        <w:szCs w:val="16"/>
+      </w:rPr>
+      <w:fldChar w:fldCharType="end"/>
+    </w:r>
+  </w:p>
   <w:tbl>
     <w:tblPr>
       <w:tblStyle w:val="TableGrid"/>
@@ -24875,25 +24983,7 @@
               <w:sz w:val="22"/>
               <w:szCs w:val="22"/>
             </w:rPr>
-            <w:t>franciscobenedic</w:t>
-          </w:r>
-          <w:r>
-            <w:rPr>
-              <w:rFonts w:asciiTheme="minorHAnsi" w:hAnsiTheme="minorHAnsi" w:cs="Arial"/>
-              <w:color w:val="808282"/>
-              <w:sz w:val="22"/>
-              <w:szCs w:val="22"/>
-            </w:rPr>
-            <w:t>t</w:t>
-          </w:r>
-          <w:r>
-            <w:rPr>
-              <w:rFonts w:asciiTheme="minorHAnsi" w:hAnsiTheme="minorHAnsi" w:cs="Arial"/>
-              <w:color w:val="808282"/>
-              <w:sz w:val="22"/>
-              <w:szCs w:val="22"/>
-            </w:rPr>
-            <w:t>@gmail.com</w:t>
+            <w:t>franciscobenedict@gmail.com</w:t>
           </w:r>
         </w:p>
       </w:tc>
@@ -24942,7 +25032,7 @@
   <w:p>
     <w:pPr>
       <w:pStyle w:val="Footer"/>
-      <w:jc w:val="right"/>
+      <w:jc w:val="center"/>
       <w:rPr>
         <w:rFonts w:asciiTheme="minorHAnsi" w:hAnsiTheme="minorHAnsi"/>
         <w:color w:val="808282"/>
@@ -29281,6 +29371,14 @@
     <w:basedOn w:val="DefaultParagraphFont"/>
     <w:rsid w:val="009A3961"/>
   </w:style>
+  <w:style w:type="character" w:styleId="PageNumber">
+    <w:name w:val="page number"/>
+    <w:basedOn w:val="DefaultParagraphFont"/>
+    <w:uiPriority w:val="99"/>
+    <w:semiHidden/>
+    <w:unhideWhenUsed/>
+    <w:rsid w:val="0094766C"/>
+  </w:style>
 </w:styles>
 </file>
 
@@ -29550,7 +29648,7 @@
 </file>
 
 <file path=customXml/itemProps1.xml><?xml version="1.0" encoding="utf-8"?>
-<ds:datastoreItem xmlns:ds="http://schemas.openxmlformats.org/officeDocument/2006/customXml" ds:itemID="{2011FA34-F445-434C-911C-83C8C420F424}">
+<ds:datastoreItem xmlns:ds="http://schemas.openxmlformats.org/officeDocument/2006/customXml" ds:itemID="{BDC3307E-3348-B347-A391-3F2D8F843AC9}">
   <ds:schemaRefs>
     <ds:schemaRef ds:uri="http://schemas.openxmlformats.org/officeDocument/2006/bibliography"/>
   </ds:schemaRefs>

</xml_diff>

<commit_message>
removed shipitfile.js and re-added newer CV
</commit_message>
<xml_diff>
--- a/app/cv/Francisco_Benedict_CV.docx
+++ b/app/cv/Francisco_Benedict_CV.docx
@@ -187,7 +187,6 @@
         </w:rPr>
         <w:t xml:space="preserve"> and </w:t>
       </w:r>
-      <w:proofErr w:type="spellStart"/>
       <w:r>
         <w:rPr>
           <w:rFonts w:eastAsia="Times New Roman"/>
@@ -199,7 +198,6 @@
         </w:rPr>
         <w:t>NodeJS</w:t>
       </w:r>
-      <w:proofErr w:type="spellEnd"/>
       <w:r>
         <w:rPr>
           <w:rFonts w:eastAsia="Times New Roman"/>
@@ -258,31 +256,7 @@
           <w:sz w:val="22"/>
           <w:szCs w:val="22"/>
         </w:rPr>
-        <w:t>user-</w:t>
-      </w:r>
-      <w:proofErr w:type="spellStart"/>
-      <w:r>
-        <w:rPr>
-          <w:rFonts w:eastAsia="Times New Roman"/>
-          <w:b/>
-          <w:bCs/>
-          <w:color w:val="767171" w:themeColor="background2" w:themeShade="80"/>
-          <w:sz w:val="22"/>
-          <w:szCs w:val="22"/>
-        </w:rPr>
-        <w:t>centered</w:t>
-      </w:r>
-      <w:proofErr w:type="spellEnd"/>
-      <w:r>
-        <w:rPr>
-          <w:rFonts w:eastAsia="Times New Roman"/>
-          <w:b/>
-          <w:bCs/>
-          <w:color w:val="767171" w:themeColor="background2" w:themeShade="80"/>
-          <w:sz w:val="22"/>
-          <w:szCs w:val="22"/>
-        </w:rPr>
-        <w:t xml:space="preserve"> approach</w:t>
+        <w:t>user-centered approach</w:t>
       </w:r>
       <w:r>
         <w:rPr>
@@ -971,19 +945,8 @@
           <w:sz w:val="22"/>
           <w:szCs w:val="22"/>
         </w:rPr>
-        <w:t xml:space="preserve">Comfortable using </w:t>
+        <w:t>Comfortable using Atlassian's</w:t>
       </w:r>
-      <w:proofErr w:type="spellStart"/>
-      <w:r>
-        <w:rPr>
-          <w:rFonts w:asciiTheme="minorHAnsi" w:hAnsiTheme="minorHAnsi"/>
-          <w:color w:val="767171" w:themeColor="background2" w:themeShade="80"/>
-          <w:sz w:val="22"/>
-          <w:szCs w:val="22"/>
-        </w:rPr>
-        <w:t>Atlassian's</w:t>
-      </w:r>
-      <w:proofErr w:type="spellEnd"/>
       <w:r>
         <w:rPr>
           <w:rStyle w:val="apple-converted-space"/>
@@ -1305,7 +1268,6 @@
         </w:rPr>
         <w:t> </w:t>
       </w:r>
-      <w:proofErr w:type="spellStart"/>
       <w:r>
         <w:rPr>
           <w:rStyle w:val="bold"/>
@@ -1318,7 +1280,6 @@
         </w:rPr>
         <w:t>NodeJS</w:t>
       </w:r>
-      <w:proofErr w:type="spellEnd"/>
       <w:r>
         <w:rPr>
           <w:rStyle w:val="apple-converted-space"/>
@@ -1350,7 +1311,6 @@
         </w:rPr>
         <w:t> </w:t>
       </w:r>
-      <w:proofErr w:type="spellStart"/>
       <w:r>
         <w:rPr>
           <w:rStyle w:val="bold"/>
@@ -1363,7 +1323,6 @@
         </w:rPr>
         <w:t>ExpressJS</w:t>
       </w:r>
-      <w:proofErr w:type="spellEnd"/>
     </w:p>
     <w:p>
       <w:pPr>
@@ -1690,7 +1649,6 @@
         </w:rPr>
         <w:t> </w:t>
       </w:r>
-      <w:proofErr w:type="spellStart"/>
       <w:r>
         <w:rPr>
           <w:rStyle w:val="bold"/>
@@ -1703,7 +1661,6 @@
         </w:rPr>
         <w:t>Javascript</w:t>
       </w:r>
-      <w:proofErr w:type="spellEnd"/>
       <w:r>
         <w:rPr>
           <w:rStyle w:val="apple-converted-space"/>
@@ -1807,7 +1764,6 @@
         </w:rPr>
         <w:t> </w:t>
       </w:r>
-      <w:proofErr w:type="spellStart"/>
       <w:r>
         <w:rPr>
           <w:rStyle w:val="bold"/>
@@ -1820,7 +1776,6 @@
         </w:rPr>
         <w:t>ReactJS</w:t>
       </w:r>
-      <w:proofErr w:type="spellEnd"/>
       <w:r>
         <w:rPr>
           <w:rFonts w:asciiTheme="minorHAnsi" w:hAnsiTheme="minorHAnsi"/>
@@ -2040,7 +1995,6 @@
         </w:rPr>
         <w:t> </w:t>
       </w:r>
-      <w:proofErr w:type="spellStart"/>
       <w:r>
         <w:rPr>
           <w:rStyle w:val="bold"/>
@@ -2053,7 +2007,6 @@
         </w:rPr>
         <w:t>Webpack</w:t>
       </w:r>
-      <w:proofErr w:type="spellEnd"/>
       <w:r>
         <w:rPr>
           <w:rStyle w:val="apple-converted-space"/>
@@ -2609,7 +2562,6 @@
                       <w:szCs w:val="22"/>
                     </w:rPr>
                   </w:pPr>
-                  <w:proofErr w:type="spellStart"/>
                   <w:r>
                     <w:rPr>
                       <w:rFonts w:eastAsia="Times New Roman"/>
@@ -2619,7 +2571,6 @@
                     </w:rPr>
                     <w:t>MyAccount</w:t>
                   </w:r>
-                  <w:proofErr w:type="spellEnd"/>
                 </w:p>
               </w:tc>
             </w:tr>
@@ -2684,29 +2635,7 @@
                       <w:szCs w:val="22"/>
                       <w:shd w:val="clear" w:color="auto" w:fill="FFFFFF"/>
                     </w:rPr>
-                    <w:t xml:space="preserve">Croydon Council is making every effort to improve the experience of its customers and everyone that lives in Croydon in general by providing an easy to use, walk-through journey with </w:t>
-                  </w:r>
-                  <w:proofErr w:type="spellStart"/>
-                  <w:r>
-                    <w:rPr>
-                      <w:rFonts w:eastAsia="Times New Roman" w:cstheme="majorBidi"/>
-                      <w:color w:val="808080" w:themeColor="background1" w:themeShade="80"/>
-                      <w:sz w:val="22"/>
-                      <w:szCs w:val="22"/>
-                      <w:shd w:val="clear" w:color="auto" w:fill="FFFFFF"/>
-                    </w:rPr>
-                    <w:t>MyAccount</w:t>
-                  </w:r>
-                  <w:proofErr w:type="spellEnd"/>
-                  <w:r>
-                    <w:rPr>
-                      <w:rFonts w:eastAsia="Times New Roman" w:cstheme="majorBidi"/>
-                      <w:color w:val="808080" w:themeColor="background1" w:themeShade="80"/>
-                      <w:sz w:val="22"/>
-                      <w:szCs w:val="22"/>
-                      <w:shd w:val="clear" w:color="auto" w:fill="FFFFFF"/>
-                    </w:rPr>
-                    <w:t xml:space="preserve"> within the Croydon Council website.</w:t>
+                    <w:t>Croydon Council is making every effort to improve the experience of its customers and everyone that lives in Croydon in general by providing an easy to use, walk-through journey with MyAccount within the Croydon Council website.</w:t>
                   </w:r>
                 </w:p>
                 <w:p>
@@ -2728,9 +2657,8 @@
                       <w:shd w:val="clear" w:color="auto" w:fill="FFFFFF"/>
                     </w:rPr>
                     <w:br/>
-                    <w:t xml:space="preserve">I worked across multiple projects whilst at Croydon Council working on the Front End and designs, however, I was primarily assigned to the </w:t>
-                  </w:r>
-                  <w:proofErr w:type="spellStart"/>
+                    <w:t xml:space="preserve">I worked across multiple projects whilst at Croydon Council working on the Front End and designs, however, I was primarily assigned to the MyAccount project which is a </w:t>
+                  </w:r>
                   <w:r>
                     <w:rPr>
                       <w:rFonts w:eastAsia="Times New Roman"/>
@@ -2739,9 +2667,8 @@
                       <w:szCs w:val="22"/>
                       <w:shd w:val="clear" w:color="auto" w:fill="FFFFFF"/>
                     </w:rPr>
-                    <w:t>MyAccount</w:t>
-                  </w:r>
-                  <w:proofErr w:type="spellEnd"/>
+                    <w:t xml:space="preserve">transactional portal for </w:t>
+                  </w:r>
                   <w:r>
                     <w:rPr>
                       <w:rFonts w:eastAsia="Times New Roman"/>
@@ -2750,7 +2677,7 @@
                       <w:szCs w:val="22"/>
                       <w:shd w:val="clear" w:color="auto" w:fill="FFFFFF"/>
                     </w:rPr>
-                    <w:t xml:space="preserve"> project which is a </w:t>
+                    <w:t xml:space="preserve">Croydon </w:t>
                   </w:r>
                   <w:r>
                     <w:rPr>
@@ -2760,7 +2687,7 @@
                       <w:szCs w:val="22"/>
                       <w:shd w:val="clear" w:color="auto" w:fill="FFFFFF"/>
                     </w:rPr>
-                    <w:t xml:space="preserve">transactional portal for </w:t>
+                    <w:t>Council’s customers</w:t>
                   </w:r>
                   <w:r>
                     <w:rPr>
@@ -2770,7 +2697,7 @@
                       <w:szCs w:val="22"/>
                       <w:shd w:val="clear" w:color="auto" w:fill="FFFFFF"/>
                     </w:rPr>
-                    <w:t xml:space="preserve">Croydon </w:t>
+                    <w:t xml:space="preserve">. </w:t>
                   </w:r>
                   <w:r>
                     <w:rPr>
@@ -2780,7 +2707,7 @@
                       <w:szCs w:val="22"/>
                       <w:shd w:val="clear" w:color="auto" w:fill="FFFFFF"/>
                     </w:rPr>
-                    <w:t>Council’s customers</w:t>
+                    <w:t xml:space="preserve">MyAccount enables customers to apply, book, report and pay for services as well as to view the status of </w:t>
                   </w:r>
                   <w:r>
                     <w:rPr>
@@ -2790,9 +2717,8 @@
                       <w:szCs w:val="22"/>
                       <w:shd w:val="clear" w:color="auto" w:fill="FFFFFF"/>
                     </w:rPr>
-                    <w:t xml:space="preserve">. </w:t>
-                  </w:r>
-                  <w:proofErr w:type="spellStart"/>
+                    <w:t xml:space="preserve">their </w:t>
+                  </w:r>
                   <w:r>
                     <w:rPr>
                       <w:rFonts w:eastAsia="Times New Roman"/>
@@ -2801,60 +2727,7 @@
                       <w:szCs w:val="22"/>
                       <w:shd w:val="clear" w:color="auto" w:fill="FFFFFF"/>
                     </w:rPr>
-                    <w:t>MyAccount</w:t>
-                  </w:r>
-                  <w:proofErr w:type="spellEnd"/>
-                  <w:r>
-                    <w:rPr>
-                      <w:rFonts w:eastAsia="Times New Roman"/>
-                      <w:color w:val="808080" w:themeColor="background1" w:themeShade="80"/>
-                      <w:sz w:val="22"/>
-                      <w:szCs w:val="22"/>
-                      <w:shd w:val="clear" w:color="auto" w:fill="FFFFFF"/>
-                    </w:rPr>
-                    <w:t xml:space="preserve"> enables customers to apply, book, report and pay for services as well as to view the status of </w:t>
-                  </w:r>
-                  <w:r>
-                    <w:rPr>
-                      <w:rFonts w:eastAsia="Times New Roman"/>
-                      <w:color w:val="808080" w:themeColor="background1" w:themeShade="80"/>
-                      <w:sz w:val="22"/>
-                      <w:szCs w:val="22"/>
-                      <w:shd w:val="clear" w:color="auto" w:fill="FFFFFF"/>
-                    </w:rPr>
-                    <w:t xml:space="preserve">their </w:t>
-                  </w:r>
-                  <w:r>
-                    <w:rPr>
-                      <w:rFonts w:eastAsia="Times New Roman"/>
-                      <w:color w:val="808080" w:themeColor="background1" w:themeShade="80"/>
-                      <w:sz w:val="22"/>
-                      <w:szCs w:val="22"/>
-                      <w:shd w:val="clear" w:color="auto" w:fill="FFFFFF"/>
-                    </w:rPr>
-                    <w:t xml:space="preserve">applications. The features of </w:t>
-                  </w:r>
-                  <w:proofErr w:type="spellStart"/>
-                  <w:r>
-                    <w:rPr>
-                      <w:rFonts w:eastAsia="Times New Roman"/>
-                      <w:color w:val="808080" w:themeColor="background1" w:themeShade="80"/>
-                      <w:sz w:val="22"/>
-                      <w:szCs w:val="22"/>
-                      <w:shd w:val="clear" w:color="auto" w:fill="FFFFFF"/>
-                    </w:rPr>
-                    <w:t>MyAccount</w:t>
-                  </w:r>
-                  <w:proofErr w:type="spellEnd"/>
-                  <w:r>
-                    <w:rPr>
-                      <w:rFonts w:eastAsia="Times New Roman"/>
-                      <w:color w:val="808080" w:themeColor="background1" w:themeShade="80"/>
-                      <w:sz w:val="22"/>
-                      <w:szCs w:val="22"/>
-                      <w:shd w:val="clear" w:color="auto" w:fill="FFFFFF"/>
-                    </w:rPr>
-                    <w:t xml:space="preserve"> include a secure login area, intelligent forms, status updates of the services signed up for by the customer such as housing benefit or council tax, two-way communication with the CRM, business logic and the ability for customers to make online payments to Croydon Council.</w:t>
+                    <w:t>applications. The features of MyAccount include a secure login area, intelligent forms, status updates of the services signed up for by the customer such as housing benefit or council tax, two-way communication with the CRM, business logic and the ability for customers to make online payments to Croydon Council.</w:t>
                   </w:r>
                 </w:p>
               </w:tc>
@@ -4981,27 +4854,7 @@
                       <w:sz w:val="22"/>
                       <w:szCs w:val="22"/>
                     </w:rPr>
-                    <w:t xml:space="preserve">Thoroughly enjoyed putting parts of my UX skills to use by creating wireframes, mock ups and prototypes for the new areas of the </w:t>
-                  </w:r>
-                  <w:proofErr w:type="spellStart"/>
-                  <w:r>
-                    <w:rPr>
-                      <w:rFonts w:eastAsia="Times New Roman"/>
-                      <w:color w:val="808080" w:themeColor="background1" w:themeShade="80"/>
-                      <w:sz w:val="22"/>
-                      <w:szCs w:val="22"/>
-                    </w:rPr>
-                    <w:t>MyAccount</w:t>
-                  </w:r>
-                  <w:proofErr w:type="spellEnd"/>
-                  <w:r>
-                    <w:rPr>
-                      <w:rFonts w:eastAsia="Times New Roman"/>
-                      <w:color w:val="808080" w:themeColor="background1" w:themeShade="80"/>
-                      <w:sz w:val="22"/>
-                      <w:szCs w:val="22"/>
-                    </w:rPr>
-                    <w:t xml:space="preserve"> part of the Croydon Council website.</w:t>
+                    <w:t>Thoroughly enjoyed putting parts of my UX skills to use by creating wireframes, mock ups and prototypes for the new areas of the MyAccount part of the Croydon Council website.</w:t>
                   </w:r>
                 </w:p>
                 <w:p>
@@ -5025,47 +4878,7 @@
                       <w:sz w:val="22"/>
                       <w:szCs w:val="22"/>
                     </w:rPr>
-                    <w:t xml:space="preserve">Development; Using the technologies mentioned above, I developed the user interface of the </w:t>
-                  </w:r>
-                  <w:proofErr w:type="spellStart"/>
-                  <w:r>
-                    <w:rPr>
-                      <w:rFonts w:eastAsia="Times New Roman"/>
-                      <w:color w:val="808080" w:themeColor="background1" w:themeShade="80"/>
-                      <w:sz w:val="22"/>
-                      <w:szCs w:val="22"/>
-                    </w:rPr>
-                    <w:t>MyAccount</w:t>
-                  </w:r>
-                  <w:proofErr w:type="spellEnd"/>
-                  <w:r>
-                    <w:rPr>
-                      <w:rFonts w:eastAsia="Times New Roman"/>
-                      <w:color w:val="808080" w:themeColor="background1" w:themeShade="80"/>
-                      <w:sz w:val="22"/>
-                      <w:szCs w:val="22"/>
-                    </w:rPr>
-                    <w:t xml:space="preserve"> website as well as dashboards for other Croydon Council initiative projects in other teams (CRM and </w:t>
-                  </w:r>
-                  <w:proofErr w:type="spellStart"/>
-                  <w:r>
-                    <w:rPr>
-                      <w:rFonts w:eastAsia="Times New Roman"/>
-                      <w:color w:val="808080" w:themeColor="background1" w:themeShade="80"/>
-                      <w:sz w:val="22"/>
-                      <w:szCs w:val="22"/>
-                    </w:rPr>
-                    <w:t>Sitepoint</w:t>
-                  </w:r>
-                  <w:proofErr w:type="spellEnd"/>
-                  <w:r>
-                    <w:rPr>
-                      <w:rFonts w:eastAsia="Times New Roman"/>
-                      <w:color w:val="808080" w:themeColor="background1" w:themeShade="80"/>
-                      <w:sz w:val="22"/>
-                      <w:szCs w:val="22"/>
-                    </w:rPr>
-                    <w:t>).</w:t>
+                    <w:t>Development; Using the technologies mentioned above, I developed the user interface of the MyAccount website as well as dashboards for other Croydon Council initiative projects in other teams (CRM and Sitepoint).</w:t>
                   </w:r>
                 </w:p>
                 <w:p>
@@ -5098,27 +4911,7 @@
                       <w:sz w:val="22"/>
                       <w:szCs w:val="22"/>
                     </w:rPr>
-                    <w:t xml:space="preserve">ing creativity and design to the </w:t>
-                  </w:r>
-                  <w:proofErr w:type="spellStart"/>
-                  <w:r>
-                    <w:rPr>
-                      <w:rFonts w:eastAsia="Times New Roman"/>
-                      <w:color w:val="808080" w:themeColor="background1" w:themeShade="80"/>
-                      <w:sz w:val="22"/>
-                      <w:szCs w:val="22"/>
-                    </w:rPr>
-                    <w:t>MyAccount</w:t>
-                  </w:r>
-                  <w:proofErr w:type="spellEnd"/>
-                  <w:r>
-                    <w:rPr>
-                      <w:rFonts w:eastAsia="Times New Roman"/>
-                      <w:color w:val="808080" w:themeColor="background1" w:themeShade="80"/>
-                      <w:sz w:val="22"/>
-                      <w:szCs w:val="22"/>
-                    </w:rPr>
-                    <w:t xml:space="preserve"> Website as a whole, and at times, this seeped into other projects in other teams as well.</w:t>
+                    <w:t>ing creativity and design to the MyAccount Website as a whole, and at times, this seeped into other projects in other teams as well.</w:t>
                   </w:r>
                 </w:p>
                 <w:p>
@@ -5143,7 +4936,7 @@
                       <w:szCs w:val="22"/>
                     </w:rPr>
                     <w:lastRenderedPageBreak/>
-                    <w:t xml:space="preserve">Chart visualisation using Chart JS to display data; data is taken from the model passed into HTML which </w:t>
+                    <w:t xml:space="preserve">Chart visualisation using Chart JS to display data; data is taken from the model </w:t>
                   </w:r>
                   <w:r>
                     <w:rPr>
@@ -5152,7 +4945,7 @@
                       <w:sz w:val="22"/>
                       <w:szCs w:val="22"/>
                     </w:rPr>
-                    <w:t>is passed</w:t>
+                    <w:t>in</w:t>
                   </w:r>
                   <w:r>
                     <w:rPr>
@@ -5161,7 +4954,7 @@
                       <w:sz w:val="22"/>
                       <w:szCs w:val="22"/>
                     </w:rPr>
-                    <w:t xml:space="preserve"> data back to a </w:t>
+                    <w:t xml:space="preserve"> HTML</w:t>
                   </w:r>
                   <w:r>
                     <w:rPr>
@@ -5170,7 +4963,7 @@
                       <w:sz w:val="22"/>
                       <w:szCs w:val="22"/>
                     </w:rPr>
-                    <w:t xml:space="preserve">helper </w:t>
+                    <w:t xml:space="preserve"> that is repeatable</w:t>
                   </w:r>
                   <w:r>
                     <w:rPr>
@@ -5179,7 +4972,7 @@
                       <w:sz w:val="22"/>
                       <w:szCs w:val="22"/>
                     </w:rPr>
-                    <w:t xml:space="preserve">directive I built </w:t>
+                    <w:t xml:space="preserve"> which </w:t>
                   </w:r>
                   <w:r>
                     <w:rPr>
@@ -5188,7 +4981,7 @@
                       <w:sz w:val="22"/>
                       <w:szCs w:val="22"/>
                     </w:rPr>
-                    <w:t>tha</w:t>
+                    <w:t>is passed</w:t>
                   </w:r>
                   <w:r>
                     <w:rPr>
@@ -5197,7 +4990,7 @@
                       <w:sz w:val="22"/>
                       <w:szCs w:val="22"/>
                     </w:rPr>
-                    <w:t xml:space="preserve">t utilises the Chart JS library. The data is </w:t>
+                    <w:t xml:space="preserve"> back to a </w:t>
                   </w:r>
                   <w:r>
                     <w:rPr>
@@ -5206,7 +4999,7 @@
                       <w:sz w:val="22"/>
                       <w:szCs w:val="22"/>
                     </w:rPr>
-                    <w:t xml:space="preserve">take in </w:t>
+                    <w:t xml:space="preserve">helper </w:t>
                   </w:r>
                   <w:r>
                     <w:rPr>
@@ -5215,7 +5008,7 @@
                       <w:sz w:val="22"/>
                       <w:szCs w:val="22"/>
                     </w:rPr>
-                    <w:t>the form of</w:t>
+                    <w:t xml:space="preserve">directive I built </w:t>
                   </w:r>
                   <w:r>
                     <w:rPr>
@@ -5224,7 +5017,7 @@
                       <w:sz w:val="22"/>
                       <w:szCs w:val="22"/>
                     </w:rPr>
-                    <w:t xml:space="preserve"> an object that </w:t>
+                    <w:t>tha</w:t>
                   </w:r>
                   <w:r>
                     <w:rPr>
@@ -5233,7 +5026,7 @@
                       <w:sz w:val="22"/>
                       <w:szCs w:val="22"/>
                     </w:rPr>
-                    <w:t>is rendered</w:t>
+                    <w:t xml:space="preserve">t utilises the Chart JS library. The data is </w:t>
                   </w:r>
                   <w:r>
                     <w:rPr>
@@ -5242,7 +5035,7 @@
                       <w:sz w:val="22"/>
                       <w:szCs w:val="22"/>
                     </w:rPr>
-                    <w:t xml:space="preserve"> </w:t>
+                    <w:t xml:space="preserve">take in </w:t>
                   </w:r>
                   <w:r>
                     <w:rPr>
@@ -5251,7 +5044,70 @@
                       <w:sz w:val="22"/>
                       <w:szCs w:val="22"/>
                     </w:rPr>
+                    <w:t>the form of</w:t>
+                  </w:r>
+                  <w:r>
+                    <w:rPr>
+                      <w:rFonts w:eastAsia="Times New Roman"/>
+                      <w:color w:val="808080" w:themeColor="background1" w:themeShade="80"/>
+                      <w:sz w:val="22"/>
+                      <w:szCs w:val="22"/>
+                    </w:rPr>
+                    <w:t xml:space="preserve"> an object that </w:t>
+                  </w:r>
+                  <w:r>
+                    <w:rPr>
+                      <w:rFonts w:eastAsia="Times New Roman"/>
+                      <w:color w:val="808080" w:themeColor="background1" w:themeShade="80"/>
+                      <w:sz w:val="22"/>
+                      <w:szCs w:val="22"/>
+                    </w:rPr>
+                    <w:t>is rendered</w:t>
+                  </w:r>
+                  <w:r>
+                    <w:rPr>
+                      <w:rFonts w:eastAsia="Times New Roman"/>
+                      <w:color w:val="808080" w:themeColor="background1" w:themeShade="80"/>
+                      <w:sz w:val="22"/>
+                      <w:szCs w:val="22"/>
+                    </w:rPr>
+                    <w:t xml:space="preserve"> </w:t>
+                  </w:r>
+                  <w:r>
+                    <w:rPr>
+                      <w:rFonts w:eastAsia="Times New Roman"/>
+                      <w:color w:val="808080" w:themeColor="background1" w:themeShade="80"/>
+                      <w:sz w:val="22"/>
+                      <w:szCs w:val="22"/>
+                    </w:rPr>
                     <w:t xml:space="preserve">as </w:t>
+                  </w:r>
+                  <w:r>
+                    <w:rPr>
+                      <w:rFonts w:eastAsia="Times New Roman"/>
+                      <w:color w:val="808080" w:themeColor="background1" w:themeShade="80"/>
+                      <w:sz w:val="22"/>
+                      <w:szCs w:val="22"/>
+                    </w:rPr>
+                    <w:t>the desired chart type offered by Chart JS</w:t>
+                  </w:r>
+                  <w:r>
+                    <w:rPr>
+                      <w:rFonts w:eastAsia="Times New Roman"/>
+                      <w:color w:val="808080" w:themeColor="background1" w:themeShade="80"/>
+                      <w:sz w:val="22"/>
+                      <w:szCs w:val="22"/>
+                    </w:rPr>
+                    <w:t xml:space="preserve"> making the chart visualisation code reusable anywhere on the website</w:t>
+                  </w:r>
+                  <w:r>
+                    <w:rPr>
+                      <w:rFonts w:eastAsia="Times New Roman"/>
+                      <w:color w:val="808080" w:themeColor="background1" w:themeShade="80"/>
+                      <w:sz w:val="22"/>
+                      <w:szCs w:val="22"/>
+                    </w:rPr>
+                    <w:t xml:space="preserve"> allowing multiple charts and chart types</w:t>
                   </w:r>
                   <w:bookmarkStart w:id="0" w:name="_GoBack"/>
                   <w:bookmarkEnd w:id="0"/>
@@ -5262,7 +5118,7 @@
                       <w:sz w:val="22"/>
                       <w:szCs w:val="22"/>
                     </w:rPr>
-                    <w:t>the desired chart type offered by Chart JS.</w:t>
+                    <w:t>.</w:t>
                   </w:r>
                 </w:p>
                 <w:p>
@@ -5539,23 +5395,13 @@
                       <w:szCs w:val="22"/>
                     </w:rPr>
                   </w:pPr>
-                  <w:proofErr w:type="spellStart"/>
-                  <w:r>
-                    <w:rPr>
-                      <w:color w:val="808282"/>
-                      <w:sz w:val="22"/>
-                      <w:szCs w:val="22"/>
-                    </w:rPr>
-                    <w:t>Baraem</w:t>
-                  </w:r>
-                  <w:proofErr w:type="spellEnd"/>
-                  <w:r>
-                    <w:rPr>
-                      <w:color w:val="808282"/>
-                      <w:sz w:val="22"/>
-                      <w:szCs w:val="22"/>
-                    </w:rPr>
-                    <w:t xml:space="preserve"> TV</w:t>
+                  <w:r>
+                    <w:rPr>
+                      <w:color w:val="808282"/>
+                      <w:sz w:val="22"/>
+                      <w:szCs w:val="22"/>
+                    </w:rPr>
+                    <w:t>Baraem TV</w:t>
                   </w:r>
                 </w:p>
               </w:tc>
@@ -5647,27 +5493,7 @@
                       <w:sz w:val="22"/>
                       <w:szCs w:val="22"/>
                     </w:rPr>
-                    <w:t xml:space="preserve">The </w:t>
-                  </w:r>
-                  <w:proofErr w:type="spellStart"/>
-                  <w:r>
-                    <w:rPr>
-                      <w:rFonts w:eastAsia="Times New Roman"/>
-                      <w:color w:val="808282"/>
-                      <w:sz w:val="22"/>
-                      <w:szCs w:val="22"/>
-                    </w:rPr>
-                    <w:t>Baraem</w:t>
-                  </w:r>
-                  <w:proofErr w:type="spellEnd"/>
-                  <w:r>
-                    <w:rPr>
-                      <w:rFonts w:eastAsia="Times New Roman"/>
-                      <w:color w:val="808282"/>
-                      <w:sz w:val="22"/>
-                      <w:szCs w:val="22"/>
-                    </w:rPr>
-                    <w:t xml:space="preserve"> TV website is aimed at both Arabic speaking and English speaking audiences so it serves both LTR and RTL text, with content for both adult and children alike including expert advice for parents and TV programs &amp; games for children.</w:t>
+                    <w:t>The Baraem TV website is aimed at both Arabic speaking and English speaking audiences so it serves both LTR and RTL text, with content for both adult and children alike including expert advice for parents and TV programs &amp; games for children.</w:t>
                   </w:r>
                 </w:p>
               </w:tc>
@@ -6149,7 +5975,6 @@
                                             </w14:textOutline>
                                           </w:rPr>
                                         </w:pPr>
-                                        <w:proofErr w:type="spellStart"/>
                                         <w:r>
                                           <w:rPr>
                                             <w:color w:val="808282"/>
@@ -6164,7 +5989,6 @@
                                           </w:rPr>
                                           <w:t>Webpack</w:t>
                                         </w:r>
-                                        <w:proofErr w:type="spellEnd"/>
                                       </w:p>
                                     </w:txbxContent>
                                   </wps:txbx>
@@ -7096,27 +6920,7 @@
                       <w:sz w:val="22"/>
                       <w:szCs w:val="22"/>
                     </w:rPr>
-                    <w:t xml:space="preserve">he entire </w:t>
-                  </w:r>
-                  <w:proofErr w:type="spellStart"/>
-                  <w:r>
-                    <w:rPr>
-                      <w:rFonts w:asciiTheme="minorHAnsi" w:hAnsiTheme="minorHAnsi"/>
-                      <w:color w:val="808282"/>
-                      <w:sz w:val="22"/>
-                      <w:szCs w:val="22"/>
-                    </w:rPr>
-                    <w:t>Baraem</w:t>
-                  </w:r>
-                  <w:proofErr w:type="spellEnd"/>
-                  <w:r>
-                    <w:rPr>
-                      <w:rFonts w:asciiTheme="minorHAnsi" w:hAnsiTheme="minorHAnsi"/>
-                      <w:color w:val="808282"/>
-                      <w:sz w:val="22"/>
-                      <w:szCs w:val="22"/>
-                    </w:rPr>
-                    <w:t xml:space="preserve"> TV website was built to "l10n" and "i18n" standards serving both left-to-right and right-to-left text.</w:t>
+                    <w:t>he entire Baraem TV website was built to "l10n" and "i18n" standards serving both left-to-right and right-to-left text.</w:t>
                   </w:r>
                 </w:p>
               </w:tc>
@@ -7473,7 +7277,16 @@
                       <w:sz w:val="22"/>
                       <w:szCs w:val="22"/>
                     </w:rPr>
-                    <w:t xml:space="preserve">A government initiated project to create an online portal to help promote UK businesses in the global export market to allow exposure. The website is designed to allow international buyers to find UK sellers and to help UK businesses find buyers internationally. </w:t>
+                    <w:t xml:space="preserve">A government initiated project to create an online portal to help promote UK businesses in the global export market to allow exposure. The website is </w:t>
+                  </w:r>
+                  <w:r>
+                    <w:rPr>
+                      <w:color w:val="808282"/>
+                      <w:sz w:val="22"/>
+                      <w:szCs w:val="22"/>
+                    </w:rPr>
+                    <w:lastRenderedPageBreak/>
+                    <w:t xml:space="preserve">designed to allow international buyers to find UK sellers and to help UK businesses find buyers internationally. </w:t>
                   </w:r>
                 </w:p>
                 <w:p>
@@ -10651,6 +10464,7 @@
                       <w:szCs w:val="22"/>
                       <w:shd w:val="clear" w:color="auto" w:fill="FFFFFF"/>
                     </w:rPr>
+                    <w:lastRenderedPageBreak/>
                     <w:t>Ensured best practices were followed with regards to Accessibility</w:t>
                   </w:r>
                   <w:r>
@@ -10721,7 +10535,6 @@
                       <w:szCs w:val="22"/>
                       <w:shd w:val="clear" w:color="auto" w:fill="FFFFFF"/>
                     </w:rPr>
-                    <w:lastRenderedPageBreak/>
                     <w:t>Worked very closely with stakeholders to ensure the requirements of the application were met</w:t>
                   </w:r>
                   <w:r>
@@ -10872,7 +10685,6 @@
                       <w:szCs w:val="22"/>
                     </w:rPr>
                   </w:pPr>
-                  <w:proofErr w:type="spellStart"/>
                   <w:r>
                     <w:rPr>
                       <w:b/>
@@ -10881,18 +10693,7 @@
                       <w:sz w:val="22"/>
                       <w:szCs w:val="22"/>
                     </w:rPr>
-                    <w:t>Macat</w:t>
-                  </w:r>
-                  <w:proofErr w:type="spellEnd"/>
-                  <w:r>
-                    <w:rPr>
-                      <w:b/>
-                      <w:bCs/>
-                      <w:color w:val="808282"/>
-                      <w:sz w:val="22"/>
-                      <w:szCs w:val="22"/>
-                    </w:rPr>
-                    <w:t xml:space="preserve"> International</w:t>
+                    <w:t>Macat International</w:t>
                   </w:r>
                 </w:p>
               </w:tc>
@@ -11017,7 +10818,6 @@
                       <w:szCs w:val="22"/>
                     </w:rPr>
                   </w:pPr>
-                  <w:proofErr w:type="spellStart"/>
                   <w:r>
                     <w:rPr>
                       <w:rFonts w:eastAsia="Times New Roman"/>
@@ -11025,17 +10825,7 @@
                       <w:sz w:val="22"/>
                       <w:szCs w:val="22"/>
                     </w:rPr>
-                    <w:t>Macat</w:t>
-                  </w:r>
-                  <w:proofErr w:type="spellEnd"/>
-                  <w:r>
-                    <w:rPr>
-                      <w:rFonts w:eastAsia="Times New Roman"/>
-                      <w:color w:val="808282"/>
-                      <w:sz w:val="22"/>
-                      <w:szCs w:val="22"/>
-                    </w:rPr>
-                    <w:t xml:space="preserve"> Web Portal</w:t>
+                    <w:t>Macat Web Portal</w:t>
                   </w:r>
                 </w:p>
                 <w:p>
@@ -11047,7 +10837,6 @@
                       <w:szCs w:val="22"/>
                     </w:rPr>
                   </w:pPr>
-                  <w:proofErr w:type="spellStart"/>
                   <w:r>
                     <w:rPr>
                       <w:rFonts w:eastAsia="Times New Roman"/>
@@ -11055,17 +10844,7 @@
                       <w:sz w:val="22"/>
                       <w:szCs w:val="22"/>
                     </w:rPr>
-                    <w:t>Macat</w:t>
-                  </w:r>
-                  <w:proofErr w:type="spellEnd"/>
-                  <w:r>
-                    <w:rPr>
-                      <w:rFonts w:eastAsia="Times New Roman"/>
-                      <w:color w:val="808282"/>
-                      <w:sz w:val="22"/>
-                      <w:szCs w:val="22"/>
-                    </w:rPr>
-                    <w:t xml:space="preserve"> Library website</w:t>
+                    <w:t>Macat Library website</w:t>
                   </w:r>
                 </w:p>
                 <w:p>
@@ -13537,27 +13316,7 @@
                       <w:sz w:val="22"/>
                       <w:szCs w:val="22"/>
                     </w:rPr>
-                    <w:t xml:space="preserve">Built new features for the </w:t>
-                  </w:r>
-                  <w:proofErr w:type="spellStart"/>
-                  <w:r>
-                    <w:rPr>
-                      <w:rFonts w:eastAsia="Times New Roman"/>
-                      <w:color w:val="808080" w:themeColor="background1" w:themeShade="80"/>
-                      <w:sz w:val="22"/>
-                      <w:szCs w:val="22"/>
-                    </w:rPr>
-                    <w:t>Macat</w:t>
-                  </w:r>
-                  <w:proofErr w:type="spellEnd"/>
-                  <w:r>
-                    <w:rPr>
-                      <w:rFonts w:eastAsia="Times New Roman"/>
-                      <w:color w:val="808080" w:themeColor="background1" w:themeShade="80"/>
-                      <w:sz w:val="22"/>
-                      <w:szCs w:val="22"/>
-                    </w:rPr>
-                    <w:t xml:space="preserve"> platform</w:t>
+                    <w:t>Built new features for the Macat platform</w:t>
                   </w:r>
                   <w:r>
                     <w:rPr>
@@ -13623,39 +13382,8 @@
                       <w:sz w:val="22"/>
                       <w:szCs w:val="22"/>
                     </w:rPr>
-                    <w:t xml:space="preserve">Built the web interface of the Critical Thinking tool for a collaboration study between </w:t>
-                  </w:r>
-                  <w:proofErr w:type="spellStart"/>
-                  <w:r>
-                    <w:rPr>
-                      <w:rFonts w:eastAsia="Times New Roman"/>
-                      <w:color w:val="808080" w:themeColor="background1" w:themeShade="80"/>
-                      <w:sz w:val="22"/>
-                      <w:szCs w:val="22"/>
-                    </w:rPr>
-                    <w:t>Macat</w:t>
-                  </w:r>
-                  <w:proofErr w:type="spellEnd"/>
-                  <w:r>
-                    <w:rPr>
-                      <w:rFonts w:eastAsia="Times New Roman"/>
-                      <w:color w:val="808080" w:themeColor="background1" w:themeShade="80"/>
-                      <w:sz w:val="22"/>
-                      <w:szCs w:val="22"/>
-                    </w:rPr>
-                    <w:t xml:space="preserve"> and the University of Cambridge using aspects of </w:t>
-                  </w:r>
-                  <w:proofErr w:type="spellStart"/>
-                  <w:r>
-                    <w:rPr>
-                      <w:rFonts w:eastAsia="Times New Roman"/>
-                      <w:color w:val="808080" w:themeColor="background1" w:themeShade="80"/>
-                      <w:sz w:val="22"/>
-                      <w:szCs w:val="22"/>
-                    </w:rPr>
-                    <w:t>Qualtrics</w:t>
-                  </w:r>
-                  <w:proofErr w:type="spellEnd"/>
+                    <w:t>Built the web interface of the Critical Thinking tool for a collaboration study between Macat and the University of Cambridge using aspects of Qualtrics</w:t>
+                  </w:r>
                   <w:r>
                     <w:rPr>
                       <w:rFonts w:eastAsia="Times New Roman"/>
@@ -13687,47 +13415,7 @@
                       <w:sz w:val="22"/>
                       <w:szCs w:val="22"/>
                     </w:rPr>
-                    <w:t xml:space="preserve">Worked closely with back end developers to help deliver automatically generated PDF reports detailing results pulled from a database after users had taken the Critical Thinking Test. This was done with </w:t>
-                  </w:r>
-                  <w:proofErr w:type="spellStart"/>
-                  <w:r>
-                    <w:rPr>
-                      <w:rFonts w:eastAsia="Times New Roman"/>
-                      <w:color w:val="808080" w:themeColor="background1" w:themeShade="80"/>
-                      <w:sz w:val="22"/>
-                      <w:szCs w:val="22"/>
-                    </w:rPr>
-                    <w:t>PhantomJS</w:t>
-                  </w:r>
-                  <w:proofErr w:type="spellEnd"/>
-                  <w:r>
-                    <w:rPr>
-                      <w:rFonts w:eastAsia="Times New Roman"/>
-                      <w:color w:val="808080" w:themeColor="background1" w:themeShade="80"/>
-                      <w:sz w:val="22"/>
-                      <w:szCs w:val="22"/>
-                    </w:rPr>
-                    <w:t xml:space="preserve">. Charts were created with </w:t>
-                  </w:r>
-                  <w:proofErr w:type="spellStart"/>
-                  <w:r>
-                    <w:rPr>
-                      <w:rFonts w:eastAsia="Times New Roman"/>
-                      <w:color w:val="808080" w:themeColor="background1" w:themeShade="80"/>
-                      <w:sz w:val="22"/>
-                      <w:szCs w:val="22"/>
-                    </w:rPr>
-                    <w:t>ChartJs</w:t>
-                  </w:r>
-                  <w:proofErr w:type="spellEnd"/>
-                  <w:r>
-                    <w:rPr>
-                      <w:rFonts w:eastAsia="Times New Roman"/>
-                      <w:color w:val="808080" w:themeColor="background1" w:themeShade="80"/>
-                      <w:sz w:val="22"/>
-                      <w:szCs w:val="22"/>
-                    </w:rPr>
-                    <w:t xml:space="preserve"> and D3.</w:t>
+                    <w:t>Worked closely with back end developers to help deliver automatically generated PDF reports detailing results pulled from a database after users had taken the Critical Thinking Test. This was done with PhantomJS. Charts were created with ChartJs and D3.</w:t>
                   </w:r>
                 </w:p>
                 <w:p>
@@ -14032,6 +13720,7 @@
                       <w:sz w:val="22"/>
                       <w:szCs w:val="22"/>
                     </w:rPr>
+                    <w:lastRenderedPageBreak/>
                     <w:t>Project:</w:t>
                   </w:r>
                   <w:r>
@@ -14101,7 +13790,6 @@
                       <w:sz w:val="22"/>
                       <w:szCs w:val="22"/>
                     </w:rPr>
-                    <w:lastRenderedPageBreak/>
                     <w:t>Description:</w:t>
                   </w:r>
                 </w:p>
@@ -14160,9 +13848,8 @@
                       <w:sz w:val="22"/>
                       <w:szCs w:val="22"/>
                     </w:rPr>
-                    <w:t xml:space="preserve">Sites include Discovery — </w:t>
-                  </w:r>
-                  <w:proofErr w:type="spellStart"/>
+                    <w:t>Sites include Discovery — LatAm (Latin American), Discovery Kids — LatAm Kids (</w:t>
+                  </w:r>
                   <w:r>
                     <w:rPr>
                       <w:rFonts w:eastAsia="Times New Roman"/>
@@ -14170,9 +13857,8 @@
                       <w:sz w:val="22"/>
                       <w:szCs w:val="22"/>
                     </w:rPr>
-                    <w:t>LatAm</w:t>
-                  </w:r>
-                  <w:proofErr w:type="spellEnd"/>
+                    <w:t>Latin</w:t>
+                  </w:r>
                   <w:r>
                     <w:rPr>
                       <w:rFonts w:eastAsia="Times New Roman"/>
@@ -14180,9 +13866,8 @@
                       <w:sz w:val="22"/>
                       <w:szCs w:val="22"/>
                     </w:rPr>
-                    <w:t xml:space="preserve"> (Latin American), Discovery Kids — </w:t>
-                  </w:r>
-                  <w:proofErr w:type="spellStart"/>
+                    <w:t xml:space="preserve"> America</w:t>
+                  </w:r>
                   <w:r>
                     <w:rPr>
                       <w:rFonts w:eastAsia="Times New Roman"/>
@@ -14190,9 +13875,8 @@
                       <w:sz w:val="22"/>
                       <w:szCs w:val="22"/>
                     </w:rPr>
-                    <w:t>LatAm</w:t>
-                  </w:r>
-                  <w:proofErr w:type="spellEnd"/>
+                    <w:t>n), TLC, Home &amp; Health, DMAX, DP</w:t>
+                  </w:r>
                   <w:r>
                     <w:rPr>
                       <w:rFonts w:eastAsia="Times New Roman"/>
@@ -14200,7 +13884,7 @@
                       <w:sz w:val="22"/>
                       <w:szCs w:val="22"/>
                     </w:rPr>
-                    <w:t xml:space="preserve"> Kids (</w:t>
+                    <w:t>lay and Euro</w:t>
                   </w:r>
                   <w:r>
                     <w:rPr>
@@ -14209,7 +13893,7 @@
                       <w:sz w:val="22"/>
                       <w:szCs w:val="22"/>
                     </w:rPr>
-                    <w:t>Latin</w:t>
+                    <w:t>S</w:t>
                   </w:r>
                   <w:r>
                     <w:rPr>
@@ -14218,83 +13902,7 @@
                       <w:sz w:val="22"/>
                       <w:szCs w:val="22"/>
                     </w:rPr>
-                    <w:t xml:space="preserve"> America</w:t>
-                  </w:r>
-                  <w:r>
-                    <w:rPr>
-                      <w:rFonts w:eastAsia="Times New Roman"/>
-                      <w:color w:val="808282"/>
-                      <w:sz w:val="22"/>
-                      <w:szCs w:val="22"/>
-                    </w:rPr>
-                    <w:t xml:space="preserve">n), TLC, Home &amp; Health, DMAX, </w:t>
-                  </w:r>
-                  <w:proofErr w:type="spellStart"/>
-                  <w:r>
-                    <w:rPr>
-                      <w:rFonts w:eastAsia="Times New Roman"/>
-                      <w:color w:val="808282"/>
-                      <w:sz w:val="22"/>
-                      <w:szCs w:val="22"/>
-                    </w:rPr>
-                    <w:t>DP</w:t>
-                  </w:r>
-                  <w:r>
-                    <w:rPr>
-                      <w:rFonts w:eastAsia="Times New Roman"/>
-                      <w:color w:val="808282"/>
-                      <w:sz w:val="22"/>
-                      <w:szCs w:val="22"/>
-                    </w:rPr>
-                    <w:t>lay</w:t>
-                  </w:r>
-                  <w:proofErr w:type="spellEnd"/>
-                  <w:r>
-                    <w:rPr>
-                      <w:rFonts w:eastAsia="Times New Roman"/>
-                      <w:color w:val="808282"/>
-                      <w:sz w:val="22"/>
-                      <w:szCs w:val="22"/>
-                    </w:rPr>
-                    <w:t xml:space="preserve"> and </w:t>
-                  </w:r>
-                  <w:proofErr w:type="spellStart"/>
-                  <w:r>
-                    <w:rPr>
-                      <w:rFonts w:eastAsia="Times New Roman"/>
-                      <w:color w:val="808282"/>
-                      <w:sz w:val="22"/>
-                      <w:szCs w:val="22"/>
-                    </w:rPr>
-                    <w:t>Euro</w:t>
-                  </w:r>
-                  <w:r>
-                    <w:rPr>
-                      <w:rFonts w:eastAsia="Times New Roman"/>
-                      <w:color w:val="808282"/>
-                      <w:sz w:val="22"/>
-                      <w:szCs w:val="22"/>
-                    </w:rPr>
-                    <w:t>S</w:t>
-                  </w:r>
-                  <w:r>
-                    <w:rPr>
-                      <w:rFonts w:eastAsia="Times New Roman"/>
-                      <w:color w:val="808282"/>
-                      <w:sz w:val="22"/>
-                      <w:szCs w:val="22"/>
-                    </w:rPr>
-                    <w:t>port</w:t>
-                  </w:r>
-                  <w:proofErr w:type="spellEnd"/>
-                  <w:r>
-                    <w:rPr>
-                      <w:rFonts w:eastAsia="Times New Roman"/>
-                      <w:color w:val="808282"/>
-                      <w:sz w:val="22"/>
-                      <w:szCs w:val="22"/>
-                    </w:rPr>
-                    <w:t>.</w:t>
+                    <w:t>port.</w:t>
                   </w:r>
                 </w:p>
                 <w:p>
@@ -14593,7 +14201,6 @@
                                             </w14:textOutline>
                                           </w:rPr>
                                         </w:pPr>
-                                        <w:proofErr w:type="spellStart"/>
                                         <w:r>
                                           <w:rPr>
                                             <w:color w:val="808282"/>
@@ -14608,7 +14215,6 @@
                                           </w:rPr>
                                           <w:t>Wordpress</w:t>
                                         </w:r>
-                                        <w:proofErr w:type="spellEnd"/>
                                       </w:p>
                                     </w:txbxContent>
                                   </wps:txbx>
@@ -16624,29 +16230,7 @@
                       <w:sz w:val="22"/>
                       <w:szCs w:val="22"/>
                     </w:rPr>
-                    <w:t xml:space="preserve">Used </w:t>
-                  </w:r>
-                  <w:proofErr w:type="spellStart"/>
-                  <w:r>
-                    <w:rPr>
-                      <w:rStyle w:val="s2"/>
-                      <w:rFonts w:eastAsia="Times New Roman"/>
-                      <w:color w:val="808080" w:themeColor="background1" w:themeShade="80"/>
-                      <w:sz w:val="22"/>
-                      <w:szCs w:val="22"/>
-                    </w:rPr>
-                    <w:t>Atlassian</w:t>
-                  </w:r>
-                  <w:proofErr w:type="spellEnd"/>
-                  <w:r>
-                    <w:rPr>
-                      <w:rStyle w:val="s2"/>
-                      <w:rFonts w:eastAsia="Times New Roman"/>
-                      <w:color w:val="808080" w:themeColor="background1" w:themeShade="80"/>
-                      <w:sz w:val="22"/>
-                      <w:szCs w:val="22"/>
-                    </w:rPr>
-                    <w:t xml:space="preserve"> Confluence and Jira to communicate issues with stories and the states of tasks and stories within a given sprint and to keep note of documentation of work.</w:t>
+                    <w:t>Used Atlassian Confluence and Jira to communicate issues with stories and the states of tasks and stories within a given sprint and to keep note of documentation of work.</w:t>
                   </w:r>
                 </w:p>
                 <w:p>
@@ -16671,29 +16255,7 @@
                       <w:sz w:val="22"/>
                       <w:szCs w:val="22"/>
                     </w:rPr>
-                    <w:t xml:space="preserve">Built </w:t>
-                  </w:r>
-                  <w:proofErr w:type="spellStart"/>
-                  <w:r>
-                    <w:rPr>
-                      <w:rStyle w:val="s2"/>
-                      <w:rFonts w:eastAsia="Times New Roman"/>
-                      <w:color w:val="808080" w:themeColor="background1" w:themeShade="80"/>
-                      <w:sz w:val="22"/>
-                      <w:szCs w:val="22"/>
-                    </w:rPr>
-                    <w:t>Wordpress</w:t>
-                  </w:r>
-                  <w:proofErr w:type="spellEnd"/>
-                  <w:r>
-                    <w:rPr>
-                      <w:rStyle w:val="s2"/>
-                      <w:rFonts w:eastAsia="Times New Roman"/>
-                      <w:color w:val="808080" w:themeColor="background1" w:themeShade="80"/>
-                      <w:sz w:val="22"/>
-                      <w:szCs w:val="22"/>
-                    </w:rPr>
-                    <w:t xml:space="preserve"> modules with reusable and extensible code for new Discovery owned websites usin</w:t>
+                    <w:t>Built Wordpress modules with reusable and extensible code for new Discovery owned websites usin</w:t>
                   </w:r>
                   <w:r>
                     <w:rPr>
@@ -16763,29 +16325,7 @@
                       <w:sz w:val="22"/>
                       <w:szCs w:val="22"/>
                     </w:rPr>
-                    <w:t xml:space="preserve">Git, </w:t>
-                  </w:r>
-                  <w:proofErr w:type="spellStart"/>
-                  <w:r>
-                    <w:rPr>
-                      <w:rStyle w:val="s2"/>
-                      <w:rFonts w:eastAsia="Times New Roman"/>
-                      <w:color w:val="808080" w:themeColor="background1" w:themeShade="80"/>
-                      <w:sz w:val="22"/>
-                      <w:szCs w:val="22"/>
-                    </w:rPr>
-                    <w:t>Gitbash</w:t>
-                  </w:r>
-                  <w:proofErr w:type="spellEnd"/>
-                  <w:r>
-                    <w:rPr>
-                      <w:rStyle w:val="s2"/>
-                      <w:rFonts w:eastAsia="Times New Roman"/>
-                      <w:color w:val="808080" w:themeColor="background1" w:themeShade="80"/>
-                      <w:sz w:val="22"/>
-                      <w:szCs w:val="22"/>
-                    </w:rPr>
-                    <w:t xml:space="preserve"> within a Vagrant environment to create branches, merging, resolve conflicts and share repositories.</w:t>
+                    <w:t>Git, Gitbash within a Vagrant environment to create branches, merging, resolve conflicts and share repositories.</w:t>
                   </w:r>
                 </w:p>
                 <w:p>
@@ -16937,7 +16477,6 @@
                       <w:szCs w:val="22"/>
                     </w:rPr>
                   </w:pPr>
-                  <w:proofErr w:type="spellStart"/>
                   <w:r>
                     <w:rPr>
                       <w:b/>
@@ -16948,7 +16487,6 @@
                     </w:rPr>
                     <w:t>Chillisauce</w:t>
                   </w:r>
-                  <w:proofErr w:type="spellEnd"/>
                 </w:p>
               </w:tc>
             </w:tr>
@@ -17072,7 +16610,6 @@
                       <w:szCs w:val="22"/>
                     </w:rPr>
                   </w:pPr>
-                  <w:proofErr w:type="spellStart"/>
                   <w:r>
                     <w:rPr>
                       <w:rFonts w:eastAsia="Times New Roman"/>
@@ -17080,17 +16617,7 @@
                       <w:sz w:val="22"/>
                       <w:szCs w:val="22"/>
                     </w:rPr>
-                    <w:t>Chillisauce</w:t>
-                  </w:r>
-                  <w:proofErr w:type="spellEnd"/>
-                  <w:r>
-                    <w:rPr>
-                      <w:rFonts w:eastAsia="Times New Roman"/>
-                      <w:color w:val="808282"/>
-                      <w:sz w:val="22"/>
-                      <w:szCs w:val="22"/>
-                    </w:rPr>
-                    <w:t xml:space="preserve"> website</w:t>
+                    <w:t>Chillisauce website</w:t>
                   </w:r>
                 </w:p>
                 <w:p>
@@ -17102,7 +16629,6 @@
                       <w:szCs w:val="22"/>
                     </w:rPr>
                   </w:pPr>
-                  <w:proofErr w:type="spellStart"/>
                   <w:r>
                     <w:rPr>
                       <w:rFonts w:eastAsia="Times New Roman"/>
@@ -17110,17 +16636,7 @@
                       <w:sz w:val="22"/>
                       <w:szCs w:val="22"/>
                     </w:rPr>
-                    <w:t>Chillisauce</w:t>
-                  </w:r>
-                  <w:proofErr w:type="spellEnd"/>
-                  <w:r>
-                    <w:rPr>
-                      <w:rFonts w:eastAsia="Times New Roman"/>
-                      <w:color w:val="808282"/>
-                      <w:sz w:val="22"/>
-                      <w:szCs w:val="22"/>
-                    </w:rPr>
-                    <w:t xml:space="preserve"> Members Area</w:t>
+                    <w:t>Chillisauce Members Area</w:t>
                   </w:r>
                 </w:p>
               </w:tc>
@@ -17152,6 +16668,7 @@
                       <w:sz w:val="22"/>
                       <w:szCs w:val="22"/>
                     </w:rPr>
+                    <w:lastRenderedPageBreak/>
                     <w:t>Description:</w:t>
                   </w:r>
                 </w:p>
@@ -17179,97 +16696,24 @@
                       <w:sz w:val="22"/>
                       <w:szCs w:val="22"/>
                     </w:rPr>
-                    <w:t xml:space="preserve">The development of the </w:t>
-                  </w:r>
-                  <w:proofErr w:type="spellStart"/>
+                    <w:t>The development of the Chillisauce website and improvement to the Chillisauce Members Area accessible to event goers for stag and hen events.</w:t>
+                  </w:r>
                   <w:r>
                     <w:rPr>
                       <w:color w:val="808080" w:themeColor="background1" w:themeShade="80"/>
                       <w:sz w:val="22"/>
                       <w:szCs w:val="22"/>
                     </w:rPr>
-                    <w:t>Chillisauce</w:t>
-                  </w:r>
-                  <w:proofErr w:type="spellEnd"/>
+                    <w:br/>
+                  </w:r>
                   <w:r>
                     <w:rPr>
                       <w:color w:val="808080" w:themeColor="background1" w:themeShade="80"/>
                       <w:sz w:val="22"/>
                       <w:szCs w:val="22"/>
                     </w:rPr>
-                    <w:t xml:space="preserve"> website and improvement to the </w:t>
-                  </w:r>
-                  <w:proofErr w:type="spellStart"/>
-                  <w:r>
-                    <w:rPr>
-                      <w:color w:val="808080" w:themeColor="background1" w:themeShade="80"/>
-                      <w:sz w:val="22"/>
-                      <w:szCs w:val="22"/>
-                    </w:rPr>
-                    <w:t>Chillisauce</w:t>
-                  </w:r>
-                  <w:proofErr w:type="spellEnd"/>
-                  <w:r>
-                    <w:rPr>
-                      <w:color w:val="808080" w:themeColor="background1" w:themeShade="80"/>
-                      <w:sz w:val="22"/>
-                      <w:szCs w:val="22"/>
-                    </w:rPr>
-                    <w:t xml:space="preserve"> Members Area accessible to event goers for stag and hen events.</w:t>
-                  </w:r>
-                  <w:r>
-                    <w:rPr>
-                      <w:color w:val="808080" w:themeColor="background1" w:themeShade="80"/>
-                      <w:sz w:val="22"/>
-                      <w:szCs w:val="22"/>
-                    </w:rPr>
                     <w:br/>
-                  </w:r>
-                  <w:r>
-                    <w:rPr>
-                      <w:color w:val="808080" w:themeColor="background1" w:themeShade="80"/>
-                      <w:sz w:val="22"/>
-                      <w:szCs w:val="22"/>
-                    </w:rPr>
-                    <w:lastRenderedPageBreak/>
-                    <w:br/>
-                    <w:t xml:space="preserve">My role whilst at </w:t>
-                  </w:r>
-                  <w:proofErr w:type="spellStart"/>
-                  <w:r>
-                    <w:rPr>
-                      <w:color w:val="808080" w:themeColor="background1" w:themeShade="80"/>
-                      <w:sz w:val="22"/>
-                      <w:szCs w:val="22"/>
-                    </w:rPr>
-                    <w:t>Chillisauce</w:t>
-                  </w:r>
-                  <w:proofErr w:type="spellEnd"/>
-                  <w:r>
-                    <w:rPr>
-                      <w:color w:val="808080" w:themeColor="background1" w:themeShade="80"/>
-                      <w:sz w:val="22"/>
-                      <w:szCs w:val="22"/>
-                    </w:rPr>
-                    <w:t xml:space="preserve"> was two-fold; primarily development of the website and secondarily, information architecture for the </w:t>
-                  </w:r>
-                  <w:proofErr w:type="spellStart"/>
-                  <w:r>
-                    <w:rPr>
-                      <w:color w:val="808080" w:themeColor="background1" w:themeShade="80"/>
-                      <w:sz w:val="22"/>
-                      <w:szCs w:val="22"/>
-                    </w:rPr>
-                    <w:t>Chillisauce</w:t>
-                  </w:r>
-                  <w:proofErr w:type="spellEnd"/>
-                  <w:r>
-                    <w:rPr>
-                      <w:color w:val="808080" w:themeColor="background1" w:themeShade="80"/>
-                      <w:sz w:val="22"/>
-                      <w:szCs w:val="22"/>
-                    </w:rPr>
-                    <w:t xml:space="preserve"> website.</w:t>
+                    <w:t>My role whilst at Chillisauce was two-fold; primarily development of the website and secondarily, information architecture for the Chillisauce website.</w:t>
                   </w:r>
                 </w:p>
               </w:tc>
@@ -17301,7 +16745,6 @@
                       <w:sz w:val="22"/>
                       <w:szCs w:val="22"/>
                     </w:rPr>
-                    <w:lastRenderedPageBreak/>
                     <w:t>Website:</w:t>
                   </w:r>
                 </w:p>
@@ -18890,27 +18333,7 @@
                       <w:sz w:val="22"/>
                       <w:szCs w:val="22"/>
                     </w:rPr>
-                    <w:t xml:space="preserve">Developed a working prototype of the wireframe using the Bootstrap framework with dummy data from the template system of </w:t>
-                  </w:r>
-                  <w:proofErr w:type="spellStart"/>
-                  <w:r>
-                    <w:rPr>
-                      <w:rFonts w:asciiTheme="minorHAnsi" w:hAnsiTheme="minorHAnsi"/>
-                      <w:color w:val="808080" w:themeColor="background1" w:themeShade="80"/>
-                      <w:sz w:val="22"/>
-                      <w:szCs w:val="22"/>
-                    </w:rPr>
-                    <w:t>UnderscoreJS</w:t>
-                  </w:r>
-                  <w:proofErr w:type="spellEnd"/>
-                  <w:r>
-                    <w:rPr>
-                      <w:rFonts w:asciiTheme="minorHAnsi" w:hAnsiTheme="minorHAnsi"/>
-                      <w:color w:val="808080" w:themeColor="background1" w:themeShade="80"/>
-                      <w:sz w:val="22"/>
-                      <w:szCs w:val="22"/>
-                    </w:rPr>
-                    <w:t xml:space="preserve"> with as much functionality as possible so as to meet requirements.</w:t>
+                    <w:t>Developed a working prototype of the wireframe using the Bootstrap framework with dummy data from the template system of UnderscoreJS with as much functionality as possible so as to meet requirements.</w:t>
                   </w:r>
                 </w:p>
                 <w:p>
@@ -19092,27 +18515,7 @@
                       <w:sz w:val="22"/>
                       <w:szCs w:val="22"/>
                     </w:rPr>
-                    <w:t xml:space="preserve">Used </w:t>
-                  </w:r>
-                  <w:proofErr w:type="spellStart"/>
-                  <w:r>
-                    <w:rPr>
-                      <w:rFonts w:asciiTheme="minorHAnsi" w:hAnsiTheme="minorHAnsi"/>
-                      <w:color w:val="808080" w:themeColor="background1" w:themeShade="80"/>
-                      <w:sz w:val="22"/>
-                      <w:szCs w:val="22"/>
-                    </w:rPr>
-                    <w:t>Atlassian</w:t>
-                  </w:r>
-                  <w:proofErr w:type="spellEnd"/>
-                  <w:r>
-                    <w:rPr>
-                      <w:rFonts w:asciiTheme="minorHAnsi" w:hAnsiTheme="minorHAnsi"/>
-                      <w:color w:val="808080" w:themeColor="background1" w:themeShade="80"/>
-                      <w:sz w:val="22"/>
-                      <w:szCs w:val="22"/>
-                    </w:rPr>
-                    <w:t xml:space="preserve"> Confluence to document the state of the website and Jira to communicate issues with stories.</w:t>
+                    <w:t>Used Atlassian Confluence to document the state of the website and Jira to communicate issues with stories.</w:t>
                   </w:r>
                 </w:p>
               </w:tc>
@@ -19232,7 +18635,6 @@
                       <w:szCs w:val="22"/>
                     </w:rPr>
                   </w:pPr>
-                  <w:proofErr w:type="spellStart"/>
                   <w:r>
                     <w:rPr>
                       <w:b/>
@@ -19243,7 +18645,6 @@
                     </w:rPr>
                     <w:t>Uptions</w:t>
                   </w:r>
-                  <w:proofErr w:type="spellEnd"/>
                 </w:p>
               </w:tc>
             </w:tr>
@@ -19367,7 +18768,6 @@
                       <w:szCs w:val="22"/>
                     </w:rPr>
                   </w:pPr>
-                  <w:proofErr w:type="spellStart"/>
                   <w:r>
                     <w:rPr>
                       <w:rFonts w:eastAsia="Times New Roman"/>
@@ -19375,17 +18775,7 @@
                       <w:sz w:val="22"/>
                       <w:szCs w:val="22"/>
                     </w:rPr>
-                    <w:t>Uptions</w:t>
-                  </w:r>
-                  <w:proofErr w:type="spellEnd"/>
-                  <w:r>
-                    <w:rPr>
-                      <w:rFonts w:eastAsia="Times New Roman"/>
-                      <w:color w:val="808282"/>
-                      <w:sz w:val="22"/>
-                      <w:szCs w:val="22"/>
-                    </w:rPr>
-                    <w:t xml:space="preserve"> website</w:t>
+                    <w:t>Uptions website</w:t>
                   </w:r>
                 </w:p>
                 <w:p>
@@ -19397,7 +18787,6 @@
                       <w:szCs w:val="22"/>
                     </w:rPr>
                   </w:pPr>
-                  <w:proofErr w:type="spellStart"/>
                   <w:r>
                     <w:rPr>
                       <w:rFonts w:eastAsia="Times New Roman"/>
@@ -19405,17 +18794,7 @@
                       <w:sz w:val="22"/>
                       <w:szCs w:val="22"/>
                     </w:rPr>
-                    <w:t>Uptions</w:t>
-                  </w:r>
-                  <w:proofErr w:type="spellEnd"/>
-                  <w:r>
-                    <w:rPr>
-                      <w:rFonts w:eastAsia="Times New Roman"/>
-                      <w:color w:val="808282"/>
-                      <w:sz w:val="22"/>
-                      <w:szCs w:val="22"/>
-                    </w:rPr>
-                    <w:t xml:space="preserve"> corporate brand</w:t>
+                    <w:t>Uptions corporate brand</w:t>
                   </w:r>
                 </w:p>
               </w:tc>
@@ -19461,23 +18840,21 @@
                   </w:tcMar>
                 </w:tcPr>
                 <w:p>
-                  <w:proofErr w:type="spellStart"/>
                   <w:r>
                     <w:rPr>
                       <w:color w:val="808080" w:themeColor="background1" w:themeShade="80"/>
                       <w:sz w:val="22"/>
                       <w:szCs w:val="22"/>
                     </w:rPr>
-                    <w:t>Uptions</w:t>
-                  </w:r>
-                  <w:proofErr w:type="spellEnd"/>
+                    <w:t>Uptions connects like-minded professionals; helping people optimise their concepts and ideas by organising professional and social events to facilitate these connections.</w:t>
+                  </w:r>
                   <w:r>
                     <w:rPr>
                       <w:color w:val="808080" w:themeColor="background1" w:themeShade="80"/>
                       <w:sz w:val="22"/>
                       <w:szCs w:val="22"/>
                     </w:rPr>
-                    <w:t xml:space="preserve"> connects like-minded professionals; helping people optimise their concepts and ideas by organising professional and social events to facilitate these connections.</w:t>
+                    <w:br/>
                   </w:r>
                   <w:r>
                     <w:rPr>
@@ -19486,33 +18863,7 @@
                       <w:szCs w:val="22"/>
                     </w:rPr>
                     <w:br/>
-                  </w:r>
-                  <w:r>
-                    <w:rPr>
-                      <w:color w:val="808080" w:themeColor="background1" w:themeShade="80"/>
-                      <w:sz w:val="22"/>
-                      <w:szCs w:val="22"/>
-                    </w:rPr>
-                    <w:br/>
-                    <w:t xml:space="preserve">I created the branding and developed the website for the owners of </w:t>
-                  </w:r>
-                  <w:proofErr w:type="spellStart"/>
-                  <w:r>
-                    <w:rPr>
-                      <w:color w:val="808080" w:themeColor="background1" w:themeShade="80"/>
-                      <w:sz w:val="22"/>
-                      <w:szCs w:val="22"/>
-                    </w:rPr>
-                    <w:t>Uptions</w:t>
-                  </w:r>
-                  <w:proofErr w:type="spellEnd"/>
-                  <w:r>
-                    <w:rPr>
-                      <w:color w:val="808080" w:themeColor="background1" w:themeShade="80"/>
-                      <w:sz w:val="22"/>
-                      <w:szCs w:val="22"/>
-                    </w:rPr>
-                    <w:t>.</w:t>
+                    <w:t>I created the branding and developed the website for the owners of Uptions.</w:t>
                   </w:r>
                 </w:p>
               </w:tc>
@@ -20847,47 +20198,7 @@
                       <w:sz w:val="22"/>
                       <w:szCs w:val="22"/>
                     </w:rPr>
-                    <w:t xml:space="preserve">Design: Designed and created the </w:t>
-                  </w:r>
-                  <w:proofErr w:type="spellStart"/>
-                  <w:r>
-                    <w:rPr>
-                      <w:rFonts w:asciiTheme="minorHAnsi" w:hAnsiTheme="minorHAnsi"/>
-                      <w:color w:val="808080" w:themeColor="background1" w:themeShade="80"/>
-                      <w:sz w:val="22"/>
-                      <w:szCs w:val="22"/>
-                    </w:rPr>
-                    <w:t>Uptions</w:t>
-                  </w:r>
-                  <w:proofErr w:type="spellEnd"/>
-                  <w:r>
-                    <w:rPr>
-                      <w:rFonts w:asciiTheme="minorHAnsi" w:hAnsiTheme="minorHAnsi"/>
-                      <w:color w:val="808080" w:themeColor="background1" w:themeShade="80"/>
-                      <w:sz w:val="22"/>
-                      <w:szCs w:val="22"/>
-                    </w:rPr>
-                    <w:t xml:space="preserve"> logo; Design the look and feel (including colour scheme and signature pattern) for the website based on the </w:t>
-                  </w:r>
-                  <w:proofErr w:type="spellStart"/>
-                  <w:r>
-                    <w:rPr>
-                      <w:rFonts w:asciiTheme="minorHAnsi" w:hAnsiTheme="minorHAnsi"/>
-                      <w:color w:val="808080" w:themeColor="background1" w:themeShade="80"/>
-                      <w:sz w:val="22"/>
-                      <w:szCs w:val="22"/>
-                    </w:rPr>
-                    <w:t>Uptions</w:t>
-                  </w:r>
-                  <w:proofErr w:type="spellEnd"/>
-                  <w:r>
-                    <w:rPr>
-                      <w:rFonts w:asciiTheme="minorHAnsi" w:hAnsiTheme="minorHAnsi"/>
-                      <w:color w:val="808080" w:themeColor="background1" w:themeShade="80"/>
-                      <w:sz w:val="22"/>
-                      <w:szCs w:val="22"/>
-                    </w:rPr>
-                    <w:t xml:space="preserve"> logo.</w:t>
+                    <w:t>Design: Designed and created the Uptions logo; Design the look and feel (including colour scheme and signature pattern) for the website based on the Uptions logo.</w:t>
                   </w:r>
                 </w:p>
                 <w:p>
@@ -20939,47 +20250,7 @@
                       <w:sz w:val="22"/>
                       <w:szCs w:val="22"/>
                     </w:rPr>
-                    <w:t xml:space="preserve">Development: Developed a mobile device-ready interface for </w:t>
-                  </w:r>
-                  <w:proofErr w:type="spellStart"/>
-                  <w:r>
-                    <w:rPr>
-                      <w:rFonts w:asciiTheme="minorHAnsi" w:hAnsiTheme="minorHAnsi"/>
-                      <w:color w:val="808080" w:themeColor="background1" w:themeShade="80"/>
-                      <w:sz w:val="22"/>
-                      <w:szCs w:val="22"/>
-                    </w:rPr>
-                    <w:t>Uptions</w:t>
-                  </w:r>
-                  <w:proofErr w:type="spellEnd"/>
-                  <w:r>
-                    <w:rPr>
-                      <w:rFonts w:asciiTheme="minorHAnsi" w:hAnsiTheme="minorHAnsi"/>
-                      <w:color w:val="808080" w:themeColor="background1" w:themeShade="80"/>
-                      <w:sz w:val="22"/>
-                      <w:szCs w:val="22"/>
-                    </w:rPr>
-                    <w:t xml:space="preserve">; employed the use of jQuery libraries throughout the website; used media queries for varying screen dimensions; PHP includes for code re-use; PayPal integration to allow users to book </w:t>
-                  </w:r>
-                  <w:proofErr w:type="spellStart"/>
-                  <w:r>
-                    <w:rPr>
-                      <w:rFonts w:asciiTheme="minorHAnsi" w:hAnsiTheme="minorHAnsi"/>
-                      <w:color w:val="808080" w:themeColor="background1" w:themeShade="80"/>
-                      <w:sz w:val="22"/>
-                      <w:szCs w:val="22"/>
-                    </w:rPr>
-                    <w:t>Uptions</w:t>
-                  </w:r>
-                  <w:proofErr w:type="spellEnd"/>
-                  <w:r>
-                    <w:rPr>
-                      <w:rFonts w:asciiTheme="minorHAnsi" w:hAnsiTheme="minorHAnsi"/>
-                      <w:color w:val="808080" w:themeColor="background1" w:themeShade="80"/>
-                      <w:sz w:val="22"/>
-                      <w:szCs w:val="22"/>
-                    </w:rPr>
-                    <w:t xml:space="preserve"> events via the website.</w:t>
+                    <w:t>Development: Developed a mobile device-ready interface for Uptions; employed the use of jQuery libraries throughout the website; used media queries for varying screen dimensions; PHP includes for code re-use; PayPal integration to allow users to book Uptions events via the website.</w:t>
                   </w:r>
                 </w:p>
                 <w:p>
@@ -22871,7 +22142,6 @@
                       <w:szCs w:val="22"/>
                     </w:rPr>
                   </w:pPr>
-                  <w:proofErr w:type="spellStart"/>
                   <w:r>
                     <w:rPr>
                       <w:rFonts w:asciiTheme="minorHAnsi" w:hAnsiTheme="minorHAnsi"/>
@@ -22880,17 +22150,7 @@
                       <w:szCs w:val="22"/>
                     </w:rPr>
                     <w:lastRenderedPageBreak/>
-                    <w:t>Aurasma</w:t>
-                  </w:r>
-                  <w:proofErr w:type="spellEnd"/>
-                  <w:r>
-                    <w:rPr>
-                      <w:rFonts w:asciiTheme="minorHAnsi" w:hAnsiTheme="minorHAnsi"/>
-                      <w:color w:val="808080" w:themeColor="background1" w:themeShade="80"/>
-                      <w:sz w:val="22"/>
-                      <w:szCs w:val="22"/>
-                    </w:rPr>
-                    <w:t xml:space="preserve"> stickers: Augmented Reality Design (Photoshop, InDesign).</w:t>
+                    <w:t>Aurasma stickers: Augmented Reality Design (Photoshop, InDesign).</w:t>
                   </w:r>
                 </w:p>
                 <w:p>
@@ -23192,23 +22452,13 @@
                       <w:szCs w:val="22"/>
                     </w:rPr>
                   </w:pPr>
-                  <w:proofErr w:type="spellStart"/>
                   <w:r>
                     <w:rPr>
                       <w:color w:val="808080" w:themeColor="background1" w:themeShade="80"/>
                       <w:sz w:val="22"/>
                       <w:szCs w:val="22"/>
                     </w:rPr>
-                    <w:t>Roemheld</w:t>
-                  </w:r>
-                  <w:proofErr w:type="spellEnd"/>
-                  <w:r>
-                    <w:rPr>
-                      <w:color w:val="808080" w:themeColor="background1" w:themeShade="80"/>
-                      <w:sz w:val="22"/>
-                      <w:szCs w:val="22"/>
-                    </w:rPr>
-                    <w:t xml:space="preserve"> UK</w:t>
+                    <w:t>Roemheld UK</w:t>
                   </w:r>
                 </w:p>
                 <w:p>
@@ -23219,7 +22469,6 @@
                       <w:szCs w:val="22"/>
                     </w:rPr>
                   </w:pPr>
-                  <w:proofErr w:type="spellStart"/>
                   <w:r>
                     <w:rPr>
                       <w:color w:val="808080" w:themeColor="background1" w:themeShade="80"/>
@@ -23228,7 +22477,6 @@
                     </w:rPr>
                     <w:t>Fira</w:t>
                   </w:r>
-                  <w:proofErr w:type="spellEnd"/>
                 </w:p>
                 <w:p>
                   <w:pPr>
@@ -25262,27 +24510,7 @@
                       <w:sz w:val="22"/>
                       <w:szCs w:val="22"/>
                     </w:rPr>
-                    <w:t xml:space="preserve">Developed website for </w:t>
-                  </w:r>
-                  <w:proofErr w:type="spellStart"/>
-                  <w:r>
-                    <w:rPr>
-                      <w:rFonts w:asciiTheme="minorHAnsi" w:hAnsiTheme="minorHAnsi"/>
-                      <w:color w:val="808080" w:themeColor="background1" w:themeShade="80"/>
-                      <w:sz w:val="22"/>
-                      <w:szCs w:val="22"/>
-                    </w:rPr>
-                    <w:t>Fira</w:t>
-                  </w:r>
-                  <w:proofErr w:type="spellEnd"/>
-                  <w:r>
-                    <w:rPr>
-                      <w:rFonts w:asciiTheme="minorHAnsi" w:hAnsiTheme="minorHAnsi"/>
-                      <w:color w:val="808080" w:themeColor="background1" w:themeShade="80"/>
-                      <w:sz w:val="22"/>
-                      <w:szCs w:val="22"/>
-                    </w:rPr>
-                    <w:t>.</w:t>
+                    <w:t>Developed website for Fira.</w:t>
                   </w:r>
                 </w:p>
                 <w:p>
@@ -26529,31 +25757,7 @@
         <w:szCs w:val="20"/>
         <w:lang w:val="fr-FR"/>
       </w:rPr>
-      <w:t xml:space="preserve">Mobile </w:t>
-    </w:r>
-    <w:proofErr w:type="gramStart"/>
-    <w:r>
-      <w:rPr>
-        <w:b/>
-        <w:bCs/>
-        <w:color w:val="767171" w:themeColor="background2" w:themeShade="80"/>
-        <w:sz w:val="20"/>
-        <w:szCs w:val="20"/>
-        <w:lang w:val="fr-FR"/>
-      </w:rPr>
-      <w:t>tel:</w:t>
-    </w:r>
-    <w:proofErr w:type="gramEnd"/>
-    <w:r>
-      <w:rPr>
-        <w:b/>
-        <w:bCs/>
-        <w:color w:val="767171" w:themeColor="background2" w:themeShade="80"/>
-        <w:sz w:val="20"/>
-        <w:szCs w:val="20"/>
-        <w:lang w:val="fr-FR"/>
-      </w:rPr>
-      <w:t xml:space="preserve"> </w:t>
+      <w:t xml:space="preserve">Mobile tel: </w:t>
     </w:r>
     <w:r>
       <w:rPr>
@@ -29104,7 +28308,7 @@
 </file>
 
 <file path=customXml/itemProps1.xml><?xml version="1.0" encoding="utf-8"?>
-<ds:datastoreItem xmlns:ds="http://schemas.openxmlformats.org/officeDocument/2006/customXml" ds:itemID="{23E17D60-CB9C-F74F-8B8B-31AAA7A62DB0}">
+<ds:datastoreItem xmlns:ds="http://schemas.openxmlformats.org/officeDocument/2006/customXml" ds:itemID="{41DFC1A6-42F1-FD4D-AC28-1AA259599C57}">
   <ds:schemaRefs>
     <ds:schemaRef ds:uri="http://schemas.openxmlformats.org/officeDocument/2006/bibliography"/>
   </ds:schemaRefs>

</xml_diff>